<commit_message>
JS written( light styliztion) -> CSS adding
</commit_message>
<xml_diff>
--- a/Укажите имя функции округления вверх.docx
+++ b/Укажите имя функции округления вверх.docx
@@ -4,11 +4,7 @@
   <w:body>
     <w:p>
       <w:pPr>
-        <w:pStyle w:val="a5"/>
-        <w:numPr>
-          <w:ilvl w:val="0"/>
-          <w:numId w:val="2"/>
-        </w:numPr>
+        <w:ind w:left="360"/>
       </w:pPr>
       <w:r>
         <w:t>Укажите имя функции округления вверх?</w:t>
@@ -66,11 +62,7 @@
     </w:p>
     <w:p>
       <w:pPr>
-        <w:pStyle w:val="a5"/>
-        <w:numPr>
-          <w:ilvl w:val="0"/>
-          <w:numId w:val="2"/>
-        </w:numPr>
+        <w:ind w:left="360"/>
       </w:pPr>
       <w:r>
         <w:t xml:space="preserve"> Выберите синтаксически правильные варианты создания массива.</w:t>
@@ -174,6 +166,7 @@
           <w:lang w:val="en-US"/>
         </w:rPr>
       </w:pPr>
+      <w:bookmarkStart w:id="0" w:name="_GoBack"/>
       <w:proofErr w:type="spellStart"/>
       <w:proofErr w:type="gramStart"/>
       <w:r>
@@ -191,20 +184,17 @@
         <w:t xml:space="preserve"> a = new Array[1,2,3];</w:t>
       </w:r>
     </w:p>
-    <w:p>
-      <w:pPr>
-        <w:rPr>
-          <w:lang w:val="en-US"/>
-        </w:rPr>
-      </w:pPr>
-    </w:p>
-    <w:p>
-      <w:pPr>
-        <w:pStyle w:val="a5"/>
-        <w:numPr>
-          <w:ilvl w:val="0"/>
-          <w:numId w:val="2"/>
-        </w:numPr>
+    <w:bookmarkEnd w:id="0"/>
+    <w:p>
+      <w:pPr>
+        <w:rPr>
+          <w:lang w:val="en-US"/>
+        </w:rPr>
+      </w:pPr>
+    </w:p>
+    <w:p>
+      <w:pPr>
+        <w:ind w:left="360"/>
       </w:pPr>
       <w:r>
         <w:t>Каким будет результат выполнения данного кода?</w:t>
@@ -411,11 +401,7 @@
     </w:p>
     <w:p>
       <w:pPr>
-        <w:pStyle w:val="a5"/>
-        <w:numPr>
-          <w:ilvl w:val="0"/>
-          <w:numId w:val="1"/>
-        </w:numPr>
+        <w:ind w:left="360"/>
         <w:rPr>
           <w:lang w:val="en-US"/>
         </w:rPr>
@@ -429,11 +415,7 @@
     </w:p>
     <w:p>
       <w:pPr>
-        <w:pStyle w:val="a5"/>
-        <w:numPr>
-          <w:ilvl w:val="0"/>
-          <w:numId w:val="1"/>
-        </w:numPr>
+        <w:ind w:left="360"/>
         <w:rPr>
           <w:lang w:val="en-US"/>
         </w:rPr>
@@ -456,11 +438,7 @@
     </w:p>
     <w:p>
       <w:pPr>
-        <w:pStyle w:val="a5"/>
-        <w:numPr>
-          <w:ilvl w:val="0"/>
-          <w:numId w:val="2"/>
-        </w:numPr>
+        <w:ind w:left="360"/>
       </w:pPr>
       <w:r>
         <w:t>Что будет выведено в консоль?</w:t>
@@ -673,11 +651,7 @@
     </w:p>
     <w:p>
       <w:pPr>
-        <w:pStyle w:val="a5"/>
-        <w:numPr>
-          <w:ilvl w:val="0"/>
-          <w:numId w:val="2"/>
-        </w:numPr>
+        <w:ind w:left="360"/>
         <w:rPr>
           <w:lang w:val="en-US"/>
         </w:rPr>
@@ -779,11 +753,7 @@
     </w:p>
     <w:p>
       <w:pPr>
-        <w:pStyle w:val="a5"/>
-        <w:numPr>
-          <w:ilvl w:val="0"/>
-          <w:numId w:val="2"/>
-        </w:numPr>
+        <w:ind w:left="360"/>
       </w:pPr>
       <w:r>
         <w:t>Как правильно написать "</w:t>
@@ -953,269 +923,192 @@
     </w:p>
     <w:p>
       <w:pPr>
-        <w:pStyle w:val="a5"/>
-        <w:numPr>
-          <w:ilvl w:val="0"/>
-          <w:numId w:val="2"/>
-        </w:numPr>
-        <w:rPr>
-          <w:lang w:val="en-US"/>
-        </w:rPr>
-      </w:pPr>
-      <w:proofErr w:type="spellStart"/>
-      <w:r>
-        <w:rPr>
-          <w:lang w:val="en-US"/>
-        </w:rPr>
-        <w:t>Как</w:t>
-      </w:r>
-      <w:proofErr w:type="spellEnd"/>
-      <w:r>
-        <w:rPr>
-          <w:lang w:val="en-US"/>
-        </w:rPr>
+        <w:ind w:left="360"/>
+      </w:pPr>
+      <w:r>
+        <w:t xml:space="preserve">Как можно запретить правый клик мышки в </w:t>
+      </w:r>
+      <w:r>
+        <w:rPr>
+          <w:lang w:val="en-US"/>
+        </w:rPr>
+        <w:t>Internet</w:t>
+      </w:r>
+      <w:r>
         <w:t xml:space="preserve"> </w:t>
       </w:r>
-      <w:proofErr w:type="spellStart"/>
-      <w:r>
-        <w:rPr>
-          <w:lang w:val="en-US"/>
-        </w:rPr>
-        <w:t>можно</w:t>
-      </w:r>
-      <w:proofErr w:type="spellEnd"/>
-      <w:r>
-        <w:rPr>
-          <w:lang w:val="en-US"/>
-        </w:rPr>
+      <w:r>
+        <w:rPr>
+          <w:lang w:val="en-US"/>
+        </w:rPr>
+        <w:t>Explorer</w:t>
+      </w:r>
+      <w:r>
+        <w:t xml:space="preserve">? </w:t>
+      </w:r>
+    </w:p>
+    <w:p>
+      <w:pPr>
+        <w:ind w:left="360"/>
+        <w:rPr>
+          <w:lang w:val="en-US"/>
+        </w:rPr>
+      </w:pPr>
+      <w:proofErr w:type="spellStart"/>
+      <w:r>
+        <w:rPr>
+          <w:lang w:val="en-US"/>
+        </w:rPr>
+        <w:t>event.button</w:t>
+      </w:r>
+      <w:proofErr w:type="spellEnd"/>
+      <w:r>
+        <w:rPr>
+          <w:lang w:val="en-US"/>
+        </w:rPr>
+        <w:t xml:space="preserve"> == 2 </w:t>
+      </w:r>
+    </w:p>
+    <w:p>
+      <w:pPr>
+        <w:ind w:left="360"/>
+        <w:rPr>
+          <w:lang w:val="en-US"/>
+        </w:rPr>
+      </w:pPr>
+      <w:proofErr w:type="spellStart"/>
+      <w:r>
+        <w:rPr>
+          <w:lang w:val="en-US"/>
+        </w:rPr>
+        <w:t>event.button</w:t>
+      </w:r>
+      <w:proofErr w:type="spellEnd"/>
+      <w:r>
+        <w:rPr>
+          <w:lang w:val="en-US"/>
+        </w:rPr>
+        <w:t xml:space="preserve"> == 4 </w:t>
+      </w:r>
+    </w:p>
+    <w:p>
+      <w:pPr>
+        <w:ind w:left="360"/>
+        <w:rPr>
+          <w:lang w:val="en-US"/>
+        </w:rPr>
+      </w:pPr>
+      <w:proofErr w:type="spellStart"/>
+      <w:r>
+        <w:rPr>
+          <w:lang w:val="en-US"/>
+        </w:rPr>
+        <w:t>event.click</w:t>
+      </w:r>
+      <w:proofErr w:type="spellEnd"/>
+      <w:r>
+        <w:rPr>
+          <w:lang w:val="en-US"/>
+        </w:rPr>
+        <w:t xml:space="preserve"> == 2 </w:t>
+      </w:r>
+    </w:p>
+    <w:p>
+      <w:pPr>
+        <w:ind w:left="360"/>
+        <w:rPr>
+          <w:lang w:val="en-US"/>
+        </w:rPr>
+      </w:pPr>
+      <w:proofErr w:type="spellStart"/>
+      <w:r>
+        <w:rPr>
+          <w:lang w:val="en-US"/>
+        </w:rPr>
+        <w:t>event.click</w:t>
+      </w:r>
+      <w:proofErr w:type="spellEnd"/>
+      <w:r>
+        <w:rPr>
+          <w:lang w:val="en-US"/>
+        </w:rPr>
+        <w:t xml:space="preserve"> == 4</w:t>
+      </w:r>
+    </w:p>
+    <w:p>
+      <w:pPr>
+        <w:ind w:left="360"/>
+        <w:rPr>
+          <w:lang w:val="en-US"/>
+        </w:rPr>
+      </w:pPr>
+    </w:p>
+    <w:p>
+      <w:pPr>
+        <w:ind w:left="360"/>
+      </w:pPr>
+      <w:r>
+        <w:t xml:space="preserve">Укажите все корректные утверждения относительно цикла </w:t>
+      </w:r>
+      <w:r>
+        <w:rPr>
+          <w:lang w:val="en-US"/>
+        </w:rPr>
+        <w:t>for</w:t>
+      </w:r>
+      <w:r>
+        <w:t>.</w:t>
+      </w:r>
+    </w:p>
+    <w:p>
+      <w:pPr>
+        <w:ind w:left="360"/>
+      </w:pPr>
+      <w:r>
+        <w:t>первое выражение в описании цикла обычно определяет условие выхода из цикла</w:t>
+      </w:r>
+    </w:p>
+    <w:p>
+      <w:pPr>
+        <w:ind w:left="360"/>
+      </w:pPr>
+      <w:r>
+        <w:t>второе выражение в описании цикла обычно определяет условие продолжения выполнения цикла</w:t>
+      </w:r>
+    </w:p>
+    <w:p>
+      <w:pPr>
+        <w:ind w:left="360"/>
+      </w:pPr>
+      <w:r>
+        <w:t>третье выражение в описании цикла обычно определяет условие выхода из цикла</w:t>
+      </w:r>
+    </w:p>
+    <w:p>
+      <w:pPr>
+        <w:ind w:left="360"/>
+      </w:pPr>
+      <w:r>
+        <w:t>первое выражение в описании цикла обычно увеличивает счетчик цикла</w:t>
+      </w:r>
+    </w:p>
+    <w:p>
+      <w:pPr>
+        <w:ind w:left="360"/>
+      </w:pPr>
+      <w:r>
+        <w:t xml:space="preserve">второе выражение в описании цикла обычно создает </w:t>
+      </w:r>
+      <w:proofErr w:type="gramStart"/>
+      <w:r>
+        <w:t>контрольную</w:t>
+      </w:r>
+      <w:proofErr w:type="gramEnd"/>
+      <w:r>
         <w:t xml:space="preserve"> </w:t>
       </w:r>
       <w:proofErr w:type="spellStart"/>
       <w:r>
-        <w:rPr>
-          <w:lang w:val="en-US"/>
-        </w:rPr>
-        <w:t>запретить</w:t>
-      </w:r>
-      <w:proofErr w:type="spellEnd"/>
-      <w:r>
-        <w:rPr>
-          <w:lang w:val="en-US"/>
-        </w:rPr>
-        <w:t xml:space="preserve"> </w:t>
-      </w:r>
-      <w:proofErr w:type="spellStart"/>
-      <w:r>
-        <w:rPr>
-          <w:lang w:val="en-US"/>
-        </w:rPr>
-        <w:t>правый</w:t>
-      </w:r>
-      <w:proofErr w:type="spellEnd"/>
-      <w:r>
-        <w:rPr>
-          <w:lang w:val="en-US"/>
-        </w:rPr>
-        <w:t xml:space="preserve"> </w:t>
-      </w:r>
-      <w:proofErr w:type="spellStart"/>
-      <w:r>
-        <w:rPr>
-          <w:lang w:val="en-US"/>
-        </w:rPr>
-        <w:t>клик</w:t>
-      </w:r>
-      <w:proofErr w:type="spellEnd"/>
-      <w:r>
-        <w:rPr>
-          <w:lang w:val="en-US"/>
-        </w:rPr>
-        <w:t xml:space="preserve"> </w:t>
-      </w:r>
-      <w:proofErr w:type="spellStart"/>
-      <w:r>
-        <w:rPr>
-          <w:lang w:val="en-US"/>
-        </w:rPr>
-        <w:t>мышки</w:t>
-      </w:r>
-      <w:proofErr w:type="spellEnd"/>
-      <w:r>
-        <w:rPr>
-          <w:lang w:val="en-US"/>
-        </w:rPr>
-        <w:t xml:space="preserve"> в Internet Explorer? </w:t>
-      </w:r>
-    </w:p>
-    <w:p>
-      <w:pPr>
-        <w:ind w:left="360"/>
-        <w:rPr>
-          <w:lang w:val="en-US"/>
-        </w:rPr>
-      </w:pPr>
-      <w:proofErr w:type="spellStart"/>
-      <w:r>
-        <w:rPr>
-          <w:lang w:val="en-US"/>
-        </w:rPr>
-        <w:t>event.button</w:t>
-      </w:r>
-      <w:proofErr w:type="spellEnd"/>
-      <w:r>
-        <w:rPr>
-          <w:lang w:val="en-US"/>
-        </w:rPr>
-        <w:t xml:space="preserve"> == 2 </w:t>
-      </w:r>
-    </w:p>
-    <w:p>
-      <w:pPr>
-        <w:ind w:left="360"/>
-        <w:rPr>
-          <w:lang w:val="en-US"/>
-        </w:rPr>
-      </w:pPr>
-      <w:proofErr w:type="spellStart"/>
-      <w:r>
-        <w:rPr>
-          <w:lang w:val="en-US"/>
-        </w:rPr>
-        <w:t>event.button</w:t>
-      </w:r>
-      <w:proofErr w:type="spellEnd"/>
-      <w:r>
-        <w:rPr>
-          <w:lang w:val="en-US"/>
-        </w:rPr>
-        <w:t xml:space="preserve"> == 4 </w:t>
-      </w:r>
-    </w:p>
-    <w:p>
-      <w:pPr>
-        <w:ind w:left="360"/>
-        <w:rPr>
-          <w:lang w:val="en-US"/>
-        </w:rPr>
-      </w:pPr>
-      <w:proofErr w:type="spellStart"/>
-      <w:r>
-        <w:rPr>
-          <w:lang w:val="en-US"/>
-        </w:rPr>
-        <w:t>event.click</w:t>
-      </w:r>
-      <w:proofErr w:type="spellEnd"/>
-      <w:r>
-        <w:rPr>
-          <w:lang w:val="en-US"/>
-        </w:rPr>
-        <w:t xml:space="preserve"> == 2 </w:t>
-      </w:r>
-    </w:p>
-    <w:p>
-      <w:pPr>
-        <w:ind w:left="360"/>
-        <w:rPr>
-          <w:lang w:val="en-US"/>
-        </w:rPr>
-      </w:pPr>
-      <w:proofErr w:type="spellStart"/>
-      <w:r>
-        <w:rPr>
-          <w:lang w:val="en-US"/>
-        </w:rPr>
-        <w:t>event.click</w:t>
-      </w:r>
-      <w:proofErr w:type="spellEnd"/>
-      <w:r>
-        <w:rPr>
-          <w:lang w:val="en-US"/>
-        </w:rPr>
-        <w:t xml:space="preserve"> == 4</w:t>
-      </w:r>
-    </w:p>
-    <w:p>
-      <w:pPr>
-        <w:ind w:left="360"/>
-        <w:rPr>
-          <w:lang w:val="en-US"/>
-        </w:rPr>
-      </w:pPr>
-    </w:p>
-    <w:p>
-      <w:pPr>
-        <w:pStyle w:val="a5"/>
-        <w:numPr>
-          <w:ilvl w:val="0"/>
-          <w:numId w:val="2"/>
-        </w:numPr>
-      </w:pPr>
-      <w:r>
-        <w:t xml:space="preserve">Укажите все корректные утверждения относительно цикла </w:t>
-      </w:r>
-      <w:r>
-        <w:rPr>
-          <w:lang w:val="en-US"/>
-        </w:rPr>
-        <w:t>for</w:t>
-      </w:r>
-      <w:r>
-        <w:t>.</w:t>
-      </w:r>
-    </w:p>
-    <w:p>
-      <w:pPr>
-        <w:ind w:left="360"/>
-        <w:rPr>
-          <w:lang w:val="en-US"/>
-        </w:rPr>
-      </w:pPr>
-      <w:r>
-        <w:t>первое выражение в описании цикла обычно определяет условие выхода из цикла</w:t>
-      </w:r>
-    </w:p>
-    <w:p>
-      <w:pPr>
-        <w:ind w:left="360"/>
-      </w:pPr>
-      <w:r>
-        <w:t>второе выражение в описании цикла обычно определяет условие продолжения выполнения цикла</w:t>
-      </w:r>
-    </w:p>
-    <w:p>
-      <w:pPr>
-        <w:ind w:left="360"/>
-      </w:pPr>
-      <w:r>
-        <w:t>третье выражение в описании цикла обычно определяет условие выхода из цикла</w:t>
-      </w:r>
-    </w:p>
-    <w:p>
-      <w:pPr>
-        <w:ind w:left="360"/>
-      </w:pPr>
-      <w:r>
-        <w:t>первое выражение в описании цикла обычно увеличивает счетчик цикла</w:t>
-      </w:r>
-    </w:p>
-    <w:p>
-      <w:pPr>
-        <w:ind w:left="360"/>
-      </w:pPr>
-      <w:r>
-        <w:t xml:space="preserve">второе выражение в описании цикла обычно создает </w:t>
-      </w:r>
-      <w:proofErr w:type="gramStart"/>
-      <w:r>
-        <w:t>контрольную</w:t>
-      </w:r>
-      <w:proofErr w:type="gramEnd"/>
-      <w:r>
-        <w:t xml:space="preserve"> </w:t>
-      </w:r>
-      <w:proofErr w:type="spellStart"/>
-      <w:r>
         <w:t>переменнную</w:t>
       </w:r>
       <w:proofErr w:type="spellEnd"/>
@@ -1227,11 +1120,7 @@
     </w:p>
     <w:p>
       <w:pPr>
-        <w:pStyle w:val="a5"/>
-        <w:numPr>
-          <w:ilvl w:val="0"/>
-          <w:numId w:val="2"/>
-        </w:numPr>
+        <w:ind w:left="360"/>
         <w:rPr>
           <w:lang w:val="en-US"/>
         </w:rPr>
@@ -1346,11 +1235,7 @@
     </w:p>
     <w:p>
       <w:pPr>
-        <w:pStyle w:val="a5"/>
-        <w:numPr>
-          <w:ilvl w:val="0"/>
-          <w:numId w:val="2"/>
-        </w:numPr>
+        <w:ind w:left="360"/>
       </w:pPr>
       <w:r>
         <w:t>Каков будет результат вызова функции?</w:t>
@@ -1403,8 +1288,6 @@
       <w:r>
         <w:t xml:space="preserve"> 0</w:t>
       </w:r>
-      <w:bookmarkStart w:id="0" w:name="_GoBack"/>
-      <w:bookmarkEnd w:id="0"/>
     </w:p>
     <w:p>
       <w:pPr>

</xml_diff>